<commit_message>
final review implemented till scope of work
</commit_message>
<xml_diff>
--- a/templates/template.docx
+++ b/templates/template.docx
@@ -4,16 +4,12 @@
   <w:body>
     <w:p>
       <w:pPr>
-        <w:pStyle w:val="ListBullet"/>
+        <w:pStyle w:val="NumberedList"/>
         <w:numPr>
           <w:ilvl w:val="0"/>
           <w:numId w:val="0"/>
         </w:numPr>
-        <w:ind w:left="360" w:hanging="360"/>
-        <w:rPr>
-          <w:rFonts w:eastAsia="Arial Unicode MS"/>
-          <w:lang w:val="en-US"/>
-        </w:rPr>
+        <w:ind w:left="720" w:hanging="360"/>
       </w:pPr>
     </w:p>
     <w:sectPr>
@@ -437,6 +433,24 @@
 <file path=word/numbering.xml><?xml version="1.0" encoding="utf-8"?>
 <w:numbering xmlns:wpc="http://schemas.microsoft.com/office/word/2010/wordprocessingCanvas" xmlns:cx="http://schemas.microsoft.com/office/drawing/2014/chartex" xmlns:cx1="http://schemas.microsoft.com/office/drawing/2015/9/8/chartex" xmlns:cx2="http://schemas.microsoft.com/office/drawing/2015/10/21/chartex" xmlns:cx3="http://schemas.microsoft.com/office/drawing/2016/5/9/chartex" xmlns:cx4="http://schemas.microsoft.com/office/drawing/2016/5/10/chartex" xmlns:cx5="http://schemas.microsoft.com/office/drawing/2016/5/11/chartex" xmlns:cx6="http://schemas.microsoft.com/office/drawing/2016/5/12/chartex" xmlns:cx7="http://schemas.microsoft.com/office/drawing/2016/5/13/chartex" xmlns:cx8="http://schemas.microsoft.com/office/drawing/2016/5/14/chartex" xmlns:mc="http://schemas.openxmlformats.org/markup-compatibility/2006" xmlns:aink="http://schemas.microsoft.com/office/drawing/2016/ink" xmlns:am3d="http://schemas.microsoft.com/office/drawing/2017/model3d" xmlns:o="urn:schemas-microsoft-com:office:office" xmlns:oel="http://schemas.microsoft.com/office/2019/extlst" xmlns:r="http://schemas.openxmlformats.org/officeDocument/2006/relationships" xmlns:m="http://schemas.openxmlformats.org/officeDocument/2006/math" xmlns:v="urn:schemas-microsoft-com:vml" xmlns:wp14="http://schemas.microsoft.com/office/word/2010/wordprocessingDrawing" xmlns:wp="http://schemas.openxmlformats.org/drawingml/2006/wordprocessingDrawing" xmlns:w10="urn:schemas-microsoft-com:office:word" xmlns:w="http://schemas.openxmlformats.org/wordprocessingml/2006/main" xmlns:w14="http://schemas.microsoft.com/office/word/2010/wordml" xmlns:w15="http://schemas.microsoft.com/office/word/2012/wordml" xmlns:w16cex="http://schemas.microsoft.com/office/word/2018/wordml/cex" xmlns:w16cid="http://schemas.microsoft.com/office/word/2016/wordml/cid" xmlns:w16="http://schemas.microsoft.com/office/word/2018/wordml" xmlns:w16du="http://schemas.microsoft.com/office/word/2023/wordml/word16du" xmlns:w16sdtdh="http://schemas.microsoft.com/office/word/2020/wordml/sdtdatahash" xmlns:w16sdtfl="http://schemas.microsoft.com/office/word/2024/wordml/sdtformatlock" xmlns:w16se="http://schemas.microsoft.com/office/word/2015/wordml/symex" xmlns:wpg="http://schemas.microsoft.com/office/word/2010/wordprocessingGroup" xmlns:wpi="http://schemas.microsoft.com/office/word/2010/wordprocessingInk" xmlns:wne="http://schemas.microsoft.com/office/word/2006/wordml" xmlns:wps="http://schemas.microsoft.com/office/word/2010/wordprocessingShape" mc:Ignorable="w14 w15 w16se w16cid w16 w16cex w16sdtdh w16sdtfl w16du wp14">
   <w:abstractNum w:abstractNumId="0" w15:restartNumberingAfterBreak="0">
+    <w:nsid w:val="FFFFFF88"/>
+    <w:multiLevelType w:val="singleLevel"/>
+    <w:tmpl w:val="EF1A4190"/>
+    <w:lvl w:ilvl="0">
+      <w:start w:val="1"/>
+      <w:numFmt w:val="decimal"/>
+      <w:pStyle w:val="ListNumber"/>
+      <w:lvlText w:val="%1."/>
+      <w:lvlJc w:val="left"/>
+      <w:pPr>
+        <w:tabs>
+          <w:tab w:val="num" w:pos="360"/>
+        </w:tabs>
+        <w:ind w:left="360" w:hanging="360"/>
+      </w:pPr>
+    </w:lvl>
+  </w:abstractNum>
+  <w:abstractNum w:abstractNumId="1" w15:restartNumberingAfterBreak="0">
     <w:nsid w:val="FFFFFF89"/>
     <w:multiLevelType w:val="singleLevel"/>
     <w:tmpl w:val="C7546E32"/>
@@ -457,7 +471,7 @@
       </w:rPr>
     </w:lvl>
   </w:abstractNum>
-  <w:abstractNum w:abstractNumId="1" w15:restartNumberingAfterBreak="0">
+  <w:abstractNum w:abstractNumId="2" w15:restartNumberingAfterBreak="0">
     <w:nsid w:val="03230BAD"/>
     <w:multiLevelType w:val="hybridMultilevel"/>
     <w:tmpl w:val="15DAAC7A"/>
@@ -543,7 +557,7 @@
       </w:pPr>
     </w:lvl>
   </w:abstractNum>
-  <w:abstractNum w:abstractNumId="2" w15:restartNumberingAfterBreak="0">
+  <w:abstractNum w:abstractNumId="3" w15:restartNumberingAfterBreak="0">
     <w:nsid w:val="04600832"/>
     <w:multiLevelType w:val="hybridMultilevel"/>
     <w:tmpl w:val="4850970E"/>
@@ -632,7 +646,7 @@
       </w:pPr>
     </w:lvl>
   </w:abstractNum>
-  <w:abstractNum w:abstractNumId="3" w15:restartNumberingAfterBreak="0">
+  <w:abstractNum w:abstractNumId="4" w15:restartNumberingAfterBreak="0">
     <w:nsid w:val="04822AE0"/>
     <w:multiLevelType w:val="hybridMultilevel"/>
     <w:tmpl w:val="4850970E"/>
@@ -721,7 +735,7 @@
       </w:pPr>
     </w:lvl>
   </w:abstractNum>
-  <w:abstractNum w:abstractNumId="4" w15:restartNumberingAfterBreak="0">
+  <w:abstractNum w:abstractNumId="5" w15:restartNumberingAfterBreak="0">
     <w:nsid w:val="08E4483B"/>
     <w:multiLevelType w:val="hybridMultilevel"/>
     <w:tmpl w:val="961AF88A"/>
@@ -834,7 +848,93 @@
       </w:rPr>
     </w:lvl>
   </w:abstractNum>
-  <w:abstractNum w:abstractNumId="5" w15:restartNumberingAfterBreak="0">
+  <w:abstractNum w:abstractNumId="6" w15:restartNumberingAfterBreak="0">
+    <w:nsid w:val="0A976567"/>
+    <w:multiLevelType w:val="hybridMultilevel"/>
+    <w:tmpl w:val="FECEC424"/>
+    <w:lvl w:ilvl="0" w:tplc="4009000F">
+      <w:start w:val="1"/>
+      <w:numFmt w:val="decimal"/>
+      <w:lvlText w:val="%1."/>
+      <w:lvlJc w:val="left"/>
+      <w:pPr>
+        <w:ind w:left="720" w:hanging="360"/>
+      </w:pPr>
+    </w:lvl>
+    <w:lvl w:ilvl="1" w:tplc="40090019" w:tentative="1">
+      <w:start w:val="1"/>
+      <w:numFmt w:val="lowerLetter"/>
+      <w:lvlText w:val="%2."/>
+      <w:lvlJc w:val="left"/>
+      <w:pPr>
+        <w:ind w:left="1440" w:hanging="360"/>
+      </w:pPr>
+    </w:lvl>
+    <w:lvl w:ilvl="2" w:tplc="4009001B" w:tentative="1">
+      <w:start w:val="1"/>
+      <w:numFmt w:val="lowerRoman"/>
+      <w:lvlText w:val="%3."/>
+      <w:lvlJc w:val="right"/>
+      <w:pPr>
+        <w:ind w:left="2160" w:hanging="180"/>
+      </w:pPr>
+    </w:lvl>
+    <w:lvl w:ilvl="3" w:tplc="4009000F" w:tentative="1">
+      <w:start w:val="1"/>
+      <w:numFmt w:val="decimal"/>
+      <w:lvlText w:val="%4."/>
+      <w:lvlJc w:val="left"/>
+      <w:pPr>
+        <w:ind w:left="2880" w:hanging="360"/>
+      </w:pPr>
+    </w:lvl>
+    <w:lvl w:ilvl="4" w:tplc="40090019" w:tentative="1">
+      <w:start w:val="1"/>
+      <w:numFmt w:val="lowerLetter"/>
+      <w:lvlText w:val="%5."/>
+      <w:lvlJc w:val="left"/>
+      <w:pPr>
+        <w:ind w:left="3600" w:hanging="360"/>
+      </w:pPr>
+    </w:lvl>
+    <w:lvl w:ilvl="5" w:tplc="4009001B" w:tentative="1">
+      <w:start w:val="1"/>
+      <w:numFmt w:val="lowerRoman"/>
+      <w:lvlText w:val="%6."/>
+      <w:lvlJc w:val="right"/>
+      <w:pPr>
+        <w:ind w:left="4320" w:hanging="180"/>
+      </w:pPr>
+    </w:lvl>
+    <w:lvl w:ilvl="6" w:tplc="4009000F" w:tentative="1">
+      <w:start w:val="1"/>
+      <w:numFmt w:val="decimal"/>
+      <w:lvlText w:val="%7."/>
+      <w:lvlJc w:val="left"/>
+      <w:pPr>
+        <w:ind w:left="5040" w:hanging="360"/>
+      </w:pPr>
+    </w:lvl>
+    <w:lvl w:ilvl="7" w:tplc="40090019" w:tentative="1">
+      <w:start w:val="1"/>
+      <w:numFmt w:val="lowerLetter"/>
+      <w:lvlText w:val="%8."/>
+      <w:lvlJc w:val="left"/>
+      <w:pPr>
+        <w:ind w:left="5760" w:hanging="360"/>
+      </w:pPr>
+    </w:lvl>
+    <w:lvl w:ilvl="8" w:tplc="4009001B" w:tentative="1">
+      <w:start w:val="1"/>
+      <w:numFmt w:val="lowerRoman"/>
+      <w:lvlText w:val="%9."/>
+      <w:lvlJc w:val="right"/>
+      <w:pPr>
+        <w:ind w:left="6480" w:hanging="180"/>
+      </w:pPr>
+    </w:lvl>
+  </w:abstractNum>
+  <w:abstractNum w:abstractNumId="7" w15:restartNumberingAfterBreak="0">
     <w:nsid w:val="0FC05FE2"/>
     <w:multiLevelType w:val="hybridMultilevel"/>
     <w:tmpl w:val="4850970E"/>
@@ -923,7 +1023,7 @@
       </w:pPr>
     </w:lvl>
   </w:abstractNum>
-  <w:abstractNum w:abstractNumId="6" w15:restartNumberingAfterBreak="0">
+  <w:abstractNum w:abstractNumId="8" w15:restartNumberingAfterBreak="0">
     <w:nsid w:val="11E83096"/>
     <w:multiLevelType w:val="hybridMultilevel"/>
     <w:tmpl w:val="4850970E"/>
@@ -1012,7 +1112,7 @@
       </w:pPr>
     </w:lvl>
   </w:abstractNum>
-  <w:abstractNum w:abstractNumId="7" w15:restartNumberingAfterBreak="0">
+  <w:abstractNum w:abstractNumId="9" w15:restartNumberingAfterBreak="0">
     <w:nsid w:val="183557DE"/>
     <w:multiLevelType w:val="hybridMultilevel"/>
     <w:tmpl w:val="4850970E"/>
@@ -1101,7 +1201,7 @@
       </w:pPr>
     </w:lvl>
   </w:abstractNum>
-  <w:abstractNum w:abstractNumId="8" w15:restartNumberingAfterBreak="0">
+  <w:abstractNum w:abstractNumId="10" w15:restartNumberingAfterBreak="0">
     <w:nsid w:val="1C7B4F06"/>
     <w:multiLevelType w:val="hybridMultilevel"/>
     <w:tmpl w:val="C7DE4BD6"/>
@@ -1187,7 +1287,7 @@
       </w:pPr>
     </w:lvl>
   </w:abstractNum>
-  <w:abstractNum w:abstractNumId="9" w15:restartNumberingAfterBreak="0">
+  <w:abstractNum w:abstractNumId="11" w15:restartNumberingAfterBreak="0">
     <w:nsid w:val="26530AA7"/>
     <w:multiLevelType w:val="hybridMultilevel"/>
     <w:tmpl w:val="4850970E"/>
@@ -1276,7 +1376,7 @@
       </w:pPr>
     </w:lvl>
   </w:abstractNum>
-  <w:abstractNum w:abstractNumId="10" w15:restartNumberingAfterBreak="0">
+  <w:abstractNum w:abstractNumId="12" w15:restartNumberingAfterBreak="0">
     <w:nsid w:val="28CE14DF"/>
     <w:multiLevelType w:val="hybridMultilevel"/>
     <w:tmpl w:val="4850970E"/>
@@ -1365,7 +1465,7 @@
       </w:pPr>
     </w:lvl>
   </w:abstractNum>
-  <w:abstractNum w:abstractNumId="11" w15:restartNumberingAfterBreak="0">
+  <w:abstractNum w:abstractNumId="13" w15:restartNumberingAfterBreak="0">
     <w:nsid w:val="293C0C7F"/>
     <w:multiLevelType w:val="hybridMultilevel"/>
     <w:tmpl w:val="4850970E"/>
@@ -1454,7 +1554,7 @@
       </w:pPr>
     </w:lvl>
   </w:abstractNum>
-  <w:abstractNum w:abstractNumId="12" w15:restartNumberingAfterBreak="0">
+  <w:abstractNum w:abstractNumId="14" w15:restartNumberingAfterBreak="0">
     <w:nsid w:val="36116689"/>
     <w:multiLevelType w:val="hybridMultilevel"/>
     <w:tmpl w:val="4850970E"/>
@@ -1543,7 +1643,7 @@
       </w:pPr>
     </w:lvl>
   </w:abstractNum>
-  <w:abstractNum w:abstractNumId="13" w15:restartNumberingAfterBreak="0">
+  <w:abstractNum w:abstractNumId="15" w15:restartNumberingAfterBreak="0">
     <w:nsid w:val="4137150B"/>
     <w:multiLevelType w:val="hybridMultilevel"/>
     <w:tmpl w:val="4850970E"/>
@@ -1632,7 +1732,7 @@
       </w:pPr>
     </w:lvl>
   </w:abstractNum>
-  <w:abstractNum w:abstractNumId="14" w15:restartNumberingAfterBreak="0">
+  <w:abstractNum w:abstractNumId="16" w15:restartNumberingAfterBreak="0">
     <w:nsid w:val="45045CB9"/>
     <w:multiLevelType w:val="hybridMultilevel"/>
     <w:tmpl w:val="4850970E"/>
@@ -1721,7 +1821,7 @@
       </w:pPr>
     </w:lvl>
   </w:abstractNum>
-  <w:abstractNum w:abstractNumId="15" w15:restartNumberingAfterBreak="0">
+  <w:abstractNum w:abstractNumId="17" w15:restartNumberingAfterBreak="0">
     <w:nsid w:val="50A871E3"/>
     <w:multiLevelType w:val="hybridMultilevel"/>
     <w:tmpl w:val="4850970E"/>
@@ -1810,7 +1910,7 @@
       </w:pPr>
     </w:lvl>
   </w:abstractNum>
-  <w:abstractNum w:abstractNumId="16" w15:restartNumberingAfterBreak="0">
+  <w:abstractNum w:abstractNumId="18" w15:restartNumberingAfterBreak="0">
     <w:nsid w:val="5156088E"/>
     <w:multiLevelType w:val="hybridMultilevel"/>
     <w:tmpl w:val="4850970E"/>
@@ -1899,7 +1999,7 @@
       </w:pPr>
     </w:lvl>
   </w:abstractNum>
-  <w:abstractNum w:abstractNumId="17" w15:restartNumberingAfterBreak="0">
+  <w:abstractNum w:abstractNumId="19" w15:restartNumberingAfterBreak="0">
     <w:nsid w:val="51987A01"/>
     <w:multiLevelType w:val="hybridMultilevel"/>
     <w:tmpl w:val="4850970E"/>
@@ -1988,7 +2088,7 @@
       </w:pPr>
     </w:lvl>
   </w:abstractNum>
-  <w:abstractNum w:abstractNumId="18" w15:restartNumberingAfterBreak="0">
+  <w:abstractNum w:abstractNumId="20" w15:restartNumberingAfterBreak="0">
     <w:nsid w:val="52AE2C17"/>
     <w:multiLevelType w:val="hybridMultilevel"/>
     <w:tmpl w:val="6C7E91BC"/>
@@ -2077,7 +2177,7 @@
       </w:pPr>
     </w:lvl>
   </w:abstractNum>
-  <w:abstractNum w:abstractNumId="19" w15:restartNumberingAfterBreak="0">
+  <w:abstractNum w:abstractNumId="21" w15:restartNumberingAfterBreak="0">
     <w:nsid w:val="52D57FA3"/>
     <w:multiLevelType w:val="hybridMultilevel"/>
     <w:tmpl w:val="7A14E6A6"/>
@@ -2166,7 +2266,7 @@
       </w:pPr>
     </w:lvl>
   </w:abstractNum>
-  <w:abstractNum w:abstractNumId="20" w15:restartNumberingAfterBreak="0">
+  <w:abstractNum w:abstractNumId="22" w15:restartNumberingAfterBreak="0">
     <w:nsid w:val="530957DD"/>
     <w:multiLevelType w:val="hybridMultilevel"/>
     <w:tmpl w:val="4850970E"/>
@@ -2255,7 +2355,7 @@
       </w:pPr>
     </w:lvl>
   </w:abstractNum>
-  <w:abstractNum w:abstractNumId="21" w15:restartNumberingAfterBreak="0">
+  <w:abstractNum w:abstractNumId="23" w15:restartNumberingAfterBreak="0">
     <w:nsid w:val="534254C2"/>
     <w:multiLevelType w:val="hybridMultilevel"/>
     <w:tmpl w:val="B4220818"/>
@@ -2344,7 +2444,7 @@
       </w:pPr>
     </w:lvl>
   </w:abstractNum>
-  <w:abstractNum w:abstractNumId="22" w15:restartNumberingAfterBreak="0">
+  <w:abstractNum w:abstractNumId="24" w15:restartNumberingAfterBreak="0">
     <w:nsid w:val="534D798E"/>
     <w:multiLevelType w:val="hybridMultilevel"/>
     <w:tmpl w:val="4850970E"/>
@@ -2433,7 +2533,7 @@
       </w:pPr>
     </w:lvl>
   </w:abstractNum>
-  <w:abstractNum w:abstractNumId="23" w15:restartNumberingAfterBreak="0">
+  <w:abstractNum w:abstractNumId="25" w15:restartNumberingAfterBreak="0">
     <w:nsid w:val="5B15010B"/>
     <w:multiLevelType w:val="hybridMultilevel"/>
     <w:tmpl w:val="44388A12"/>
@@ -2546,7 +2646,7 @@
       </w:rPr>
     </w:lvl>
   </w:abstractNum>
-  <w:abstractNum w:abstractNumId="24" w15:restartNumberingAfterBreak="0">
+  <w:abstractNum w:abstractNumId="26" w15:restartNumberingAfterBreak="0">
     <w:nsid w:val="5B3E3322"/>
     <w:multiLevelType w:val="hybridMultilevel"/>
     <w:tmpl w:val="A2F89ACE"/>
@@ -2659,7 +2759,7 @@
       </w:rPr>
     </w:lvl>
   </w:abstractNum>
-  <w:abstractNum w:abstractNumId="25" w15:restartNumberingAfterBreak="0">
+  <w:abstractNum w:abstractNumId="27" w15:restartNumberingAfterBreak="0">
     <w:nsid w:val="5B8431BA"/>
     <w:multiLevelType w:val="hybridMultilevel"/>
     <w:tmpl w:val="4850970E"/>
@@ -2748,7 +2848,7 @@
       </w:pPr>
     </w:lvl>
   </w:abstractNum>
-  <w:abstractNum w:abstractNumId="26" w15:restartNumberingAfterBreak="0">
+  <w:abstractNum w:abstractNumId="28" w15:restartNumberingAfterBreak="0">
     <w:nsid w:val="5B970833"/>
     <w:multiLevelType w:val="hybridMultilevel"/>
     <w:tmpl w:val="4850970E"/>
@@ -2837,7 +2937,7 @@
       </w:pPr>
     </w:lvl>
   </w:abstractNum>
-  <w:abstractNum w:abstractNumId="27" w15:restartNumberingAfterBreak="0">
+  <w:abstractNum w:abstractNumId="29" w15:restartNumberingAfterBreak="0">
     <w:nsid w:val="5B9C30E9"/>
     <w:multiLevelType w:val="hybridMultilevel"/>
     <w:tmpl w:val="4850970E"/>
@@ -2926,7 +3026,7 @@
       </w:pPr>
     </w:lvl>
   </w:abstractNum>
-  <w:abstractNum w:abstractNumId="28" w15:restartNumberingAfterBreak="0">
+  <w:abstractNum w:abstractNumId="30" w15:restartNumberingAfterBreak="0">
     <w:nsid w:val="5C2B3998"/>
     <w:multiLevelType w:val="hybridMultilevel"/>
     <w:tmpl w:val="4850970E"/>
@@ -3015,7 +3115,7 @@
       </w:pPr>
     </w:lvl>
   </w:abstractNum>
-  <w:abstractNum w:abstractNumId="29" w15:restartNumberingAfterBreak="0">
+  <w:abstractNum w:abstractNumId="31" w15:restartNumberingAfterBreak="0">
     <w:nsid w:val="5C903EE3"/>
     <w:multiLevelType w:val="hybridMultilevel"/>
     <w:tmpl w:val="78A4A722"/>
@@ -3128,7 +3228,7 @@
       </w:rPr>
     </w:lvl>
   </w:abstractNum>
-  <w:abstractNum w:abstractNumId="30" w15:restartNumberingAfterBreak="0">
+  <w:abstractNum w:abstractNumId="32" w15:restartNumberingAfterBreak="0">
     <w:nsid w:val="5F174D2C"/>
     <w:multiLevelType w:val="hybridMultilevel"/>
     <w:tmpl w:val="A7BC5514"/>
@@ -3217,7 +3317,180 @@
       </w:pPr>
     </w:lvl>
   </w:abstractNum>
-  <w:abstractNum w:abstractNumId="31" w15:restartNumberingAfterBreak="0">
+  <w:abstractNum w:abstractNumId="33" w15:restartNumberingAfterBreak="0">
+    <w:nsid w:val="6182072F"/>
+    <w:multiLevelType w:val="hybridMultilevel"/>
+    <w:tmpl w:val="847E70E2"/>
+    <w:lvl w:ilvl="0" w:tplc="4009000F">
+      <w:start w:val="1"/>
+      <w:numFmt w:val="decimal"/>
+      <w:lvlText w:val="%1."/>
+      <w:lvlJc w:val="left"/>
+      <w:pPr>
+        <w:ind w:left="720" w:hanging="360"/>
+      </w:pPr>
+    </w:lvl>
+    <w:lvl w:ilvl="1" w:tplc="40090019" w:tentative="1">
+      <w:start w:val="1"/>
+      <w:numFmt w:val="lowerLetter"/>
+      <w:lvlText w:val="%2."/>
+      <w:lvlJc w:val="left"/>
+      <w:pPr>
+        <w:ind w:left="1440" w:hanging="360"/>
+      </w:pPr>
+    </w:lvl>
+    <w:lvl w:ilvl="2" w:tplc="4009001B" w:tentative="1">
+      <w:start w:val="1"/>
+      <w:numFmt w:val="lowerRoman"/>
+      <w:lvlText w:val="%3."/>
+      <w:lvlJc w:val="right"/>
+      <w:pPr>
+        <w:ind w:left="2160" w:hanging="180"/>
+      </w:pPr>
+    </w:lvl>
+    <w:lvl w:ilvl="3" w:tplc="4009000F" w:tentative="1">
+      <w:start w:val="1"/>
+      <w:numFmt w:val="decimal"/>
+      <w:lvlText w:val="%4."/>
+      <w:lvlJc w:val="left"/>
+      <w:pPr>
+        <w:ind w:left="2880" w:hanging="360"/>
+      </w:pPr>
+    </w:lvl>
+    <w:lvl w:ilvl="4" w:tplc="40090019" w:tentative="1">
+      <w:start w:val="1"/>
+      <w:numFmt w:val="lowerLetter"/>
+      <w:lvlText w:val="%5."/>
+      <w:lvlJc w:val="left"/>
+      <w:pPr>
+        <w:ind w:left="3600" w:hanging="360"/>
+      </w:pPr>
+    </w:lvl>
+    <w:lvl w:ilvl="5" w:tplc="4009001B" w:tentative="1">
+      <w:start w:val="1"/>
+      <w:numFmt w:val="lowerRoman"/>
+      <w:lvlText w:val="%6."/>
+      <w:lvlJc w:val="right"/>
+      <w:pPr>
+        <w:ind w:left="4320" w:hanging="180"/>
+      </w:pPr>
+    </w:lvl>
+    <w:lvl w:ilvl="6" w:tplc="4009000F" w:tentative="1">
+      <w:start w:val="1"/>
+      <w:numFmt w:val="decimal"/>
+      <w:lvlText w:val="%7."/>
+      <w:lvlJc w:val="left"/>
+      <w:pPr>
+        <w:ind w:left="5040" w:hanging="360"/>
+      </w:pPr>
+    </w:lvl>
+    <w:lvl w:ilvl="7" w:tplc="40090019" w:tentative="1">
+      <w:start w:val="1"/>
+      <w:numFmt w:val="lowerLetter"/>
+      <w:lvlText w:val="%8."/>
+      <w:lvlJc w:val="left"/>
+      <w:pPr>
+        <w:ind w:left="5760" w:hanging="360"/>
+      </w:pPr>
+    </w:lvl>
+    <w:lvl w:ilvl="8" w:tplc="4009001B" w:tentative="1">
+      <w:start w:val="1"/>
+      <w:numFmt w:val="lowerRoman"/>
+      <w:lvlText w:val="%9."/>
+      <w:lvlJc w:val="right"/>
+      <w:pPr>
+        <w:ind w:left="6480" w:hanging="180"/>
+      </w:pPr>
+    </w:lvl>
+  </w:abstractNum>
+  <w:abstractNum w:abstractNumId="34" w15:restartNumberingAfterBreak="0">
+    <w:nsid w:val="61E96D59"/>
+    <w:multiLevelType w:val="hybridMultilevel"/>
+    <w:tmpl w:val="53C06862"/>
+    <w:lvl w:ilvl="0" w:tplc="980EBE82">
+      <w:start w:val="1"/>
+      <w:numFmt w:val="decimal"/>
+      <w:pStyle w:val="NumberedList"/>
+      <w:lvlText w:val="%1."/>
+      <w:lvlJc w:val="left"/>
+      <w:pPr>
+        <w:ind w:left="720" w:hanging="360"/>
+      </w:pPr>
+    </w:lvl>
+    <w:lvl w:ilvl="1" w:tplc="40090019" w:tentative="1">
+      <w:start w:val="1"/>
+      <w:numFmt w:val="lowerLetter"/>
+      <w:lvlText w:val="%2."/>
+      <w:lvlJc w:val="left"/>
+      <w:pPr>
+        <w:ind w:left="1440" w:hanging="360"/>
+      </w:pPr>
+    </w:lvl>
+    <w:lvl w:ilvl="2" w:tplc="4009001B" w:tentative="1">
+      <w:start w:val="1"/>
+      <w:numFmt w:val="lowerRoman"/>
+      <w:lvlText w:val="%3."/>
+      <w:lvlJc w:val="right"/>
+      <w:pPr>
+        <w:ind w:left="2160" w:hanging="180"/>
+      </w:pPr>
+    </w:lvl>
+    <w:lvl w:ilvl="3" w:tplc="4009000F" w:tentative="1">
+      <w:start w:val="1"/>
+      <w:numFmt w:val="decimal"/>
+      <w:lvlText w:val="%4."/>
+      <w:lvlJc w:val="left"/>
+      <w:pPr>
+        <w:ind w:left="2880" w:hanging="360"/>
+      </w:pPr>
+    </w:lvl>
+    <w:lvl w:ilvl="4" w:tplc="40090019" w:tentative="1">
+      <w:start w:val="1"/>
+      <w:numFmt w:val="lowerLetter"/>
+      <w:lvlText w:val="%5."/>
+      <w:lvlJc w:val="left"/>
+      <w:pPr>
+        <w:ind w:left="3600" w:hanging="360"/>
+      </w:pPr>
+    </w:lvl>
+    <w:lvl w:ilvl="5" w:tplc="4009001B" w:tentative="1">
+      <w:start w:val="1"/>
+      <w:numFmt w:val="lowerRoman"/>
+      <w:lvlText w:val="%6."/>
+      <w:lvlJc w:val="right"/>
+      <w:pPr>
+        <w:ind w:left="4320" w:hanging="180"/>
+      </w:pPr>
+    </w:lvl>
+    <w:lvl w:ilvl="6" w:tplc="4009000F" w:tentative="1">
+      <w:start w:val="1"/>
+      <w:numFmt w:val="decimal"/>
+      <w:lvlText w:val="%7."/>
+      <w:lvlJc w:val="left"/>
+      <w:pPr>
+        <w:ind w:left="5040" w:hanging="360"/>
+      </w:pPr>
+    </w:lvl>
+    <w:lvl w:ilvl="7" w:tplc="40090019" w:tentative="1">
+      <w:start w:val="1"/>
+      <w:numFmt w:val="lowerLetter"/>
+      <w:lvlText w:val="%8."/>
+      <w:lvlJc w:val="left"/>
+      <w:pPr>
+        <w:ind w:left="5760" w:hanging="360"/>
+      </w:pPr>
+    </w:lvl>
+    <w:lvl w:ilvl="8" w:tplc="4009001B" w:tentative="1">
+      <w:start w:val="1"/>
+      <w:numFmt w:val="lowerRoman"/>
+      <w:lvlText w:val="%9."/>
+      <w:lvlJc w:val="right"/>
+      <w:pPr>
+        <w:ind w:left="6480" w:hanging="180"/>
+      </w:pPr>
+    </w:lvl>
+  </w:abstractNum>
+  <w:abstractNum w:abstractNumId="35" w15:restartNumberingAfterBreak="0">
     <w:nsid w:val="66B6128E"/>
     <w:multiLevelType w:val="hybridMultilevel"/>
     <w:tmpl w:val="15FE378E"/>
@@ -3303,7 +3576,7 @@
       </w:pPr>
     </w:lvl>
   </w:abstractNum>
-  <w:abstractNum w:abstractNumId="32" w15:restartNumberingAfterBreak="0">
+  <w:abstractNum w:abstractNumId="36" w15:restartNumberingAfterBreak="0">
     <w:nsid w:val="70570D38"/>
     <w:multiLevelType w:val="hybridMultilevel"/>
     <w:tmpl w:val="4850970E"/>
@@ -3392,7 +3665,7 @@
       </w:pPr>
     </w:lvl>
   </w:abstractNum>
-  <w:abstractNum w:abstractNumId="33" w15:restartNumberingAfterBreak="0">
+  <w:abstractNum w:abstractNumId="37" w15:restartNumberingAfterBreak="0">
     <w:nsid w:val="71A102E2"/>
     <w:multiLevelType w:val="hybridMultilevel"/>
     <w:tmpl w:val="4850970E"/>
@@ -3481,7 +3754,7 @@
       </w:pPr>
     </w:lvl>
   </w:abstractNum>
-  <w:abstractNum w:abstractNumId="34" w15:restartNumberingAfterBreak="0">
+  <w:abstractNum w:abstractNumId="38" w15:restartNumberingAfterBreak="0">
     <w:nsid w:val="74483EBE"/>
     <w:multiLevelType w:val="hybridMultilevel"/>
     <w:tmpl w:val="64C2E994"/>
@@ -3570,7 +3843,7 @@
       </w:pPr>
     </w:lvl>
   </w:abstractNum>
-  <w:abstractNum w:abstractNumId="35" w15:restartNumberingAfterBreak="0">
+  <w:abstractNum w:abstractNumId="39" w15:restartNumberingAfterBreak="0">
     <w:nsid w:val="756D15E5"/>
     <w:multiLevelType w:val="hybridMultilevel"/>
     <w:tmpl w:val="4850970E"/>
@@ -3659,7 +3932,7 @@
       </w:pPr>
     </w:lvl>
   </w:abstractNum>
-  <w:abstractNum w:abstractNumId="36" w15:restartNumberingAfterBreak="0">
+  <w:abstractNum w:abstractNumId="40" w15:restartNumberingAfterBreak="0">
     <w:nsid w:val="766009FF"/>
     <w:multiLevelType w:val="hybridMultilevel"/>
     <w:tmpl w:val="4850970E"/>
@@ -3748,7 +4021,7 @@
       </w:pPr>
     </w:lvl>
   </w:abstractNum>
-  <w:abstractNum w:abstractNumId="37" w15:restartNumberingAfterBreak="0">
+  <w:abstractNum w:abstractNumId="41" w15:restartNumberingAfterBreak="0">
     <w:nsid w:val="780F2221"/>
     <w:multiLevelType w:val="hybridMultilevel"/>
     <w:tmpl w:val="0624F2AE"/>
@@ -3837,7 +4110,7 @@
       </w:pPr>
     </w:lvl>
   </w:abstractNum>
-  <w:abstractNum w:abstractNumId="38" w15:restartNumberingAfterBreak="0">
+  <w:abstractNum w:abstractNumId="42" w15:restartNumberingAfterBreak="0">
     <w:nsid w:val="790D2928"/>
     <w:multiLevelType w:val="hybridMultilevel"/>
     <w:tmpl w:val="4850970E"/>
@@ -3926,7 +4199,7 @@
       </w:pPr>
     </w:lvl>
   </w:abstractNum>
-  <w:abstractNum w:abstractNumId="39" w15:restartNumberingAfterBreak="0">
+  <w:abstractNum w:abstractNumId="43" w15:restartNumberingAfterBreak="0">
     <w:nsid w:val="7A893C01"/>
     <w:multiLevelType w:val="hybridMultilevel"/>
     <w:tmpl w:val="F4482274"/>
@@ -4039,7 +4312,7 @@
       </w:rPr>
     </w:lvl>
   </w:abstractNum>
-  <w:abstractNum w:abstractNumId="40" w15:restartNumberingAfterBreak="0">
+  <w:abstractNum w:abstractNumId="44" w15:restartNumberingAfterBreak="0">
     <w:nsid w:val="7B7C12DD"/>
     <w:multiLevelType w:val="hybridMultilevel"/>
     <w:tmpl w:val="C9F6886E"/>
@@ -4152,7 +4425,7 @@
       </w:rPr>
     </w:lvl>
   </w:abstractNum>
-  <w:abstractNum w:abstractNumId="41" w15:restartNumberingAfterBreak="0">
+  <w:abstractNum w:abstractNumId="45" w15:restartNumberingAfterBreak="0">
     <w:nsid w:val="7CF17258"/>
     <w:multiLevelType w:val="hybridMultilevel"/>
     <w:tmpl w:val="4850970E"/>
@@ -4241,7 +4514,7 @@
       </w:pPr>
     </w:lvl>
   </w:abstractNum>
-  <w:abstractNum w:abstractNumId="42" w15:restartNumberingAfterBreak="0">
+  <w:abstractNum w:abstractNumId="46" w15:restartNumberingAfterBreak="0">
     <w:nsid w:val="7E0A1C33"/>
     <w:multiLevelType w:val="hybridMultilevel"/>
     <w:tmpl w:val="4850970E"/>
@@ -4331,133 +4604,145 @@
     </w:lvl>
   </w:abstractNum>
   <w:num w:numId="1" w16cid:durableId="176817617">
+    <w:abstractNumId w:val="29"/>
+  </w:num>
+  <w:num w:numId="2" w16cid:durableId="1727025207">
+    <w:abstractNumId w:val="21"/>
+  </w:num>
+  <w:num w:numId="3" w16cid:durableId="903175565">
+    <w:abstractNumId w:val="30"/>
+  </w:num>
+  <w:num w:numId="4" w16cid:durableId="552548888">
+    <w:abstractNumId w:val="15"/>
+  </w:num>
+  <w:num w:numId="5" w16cid:durableId="1509950346">
+    <w:abstractNumId w:val="46"/>
+  </w:num>
+  <w:num w:numId="6" w16cid:durableId="708726101">
+    <w:abstractNumId w:val="45"/>
+  </w:num>
+  <w:num w:numId="7" w16cid:durableId="1426072322">
+    <w:abstractNumId w:val="28"/>
+  </w:num>
+  <w:num w:numId="8" w16cid:durableId="1804618623">
+    <w:abstractNumId w:val="14"/>
+  </w:num>
+  <w:num w:numId="9" w16cid:durableId="1484079469">
+    <w:abstractNumId w:val="3"/>
+  </w:num>
+  <w:num w:numId="10" w16cid:durableId="784694089">
+    <w:abstractNumId w:val="13"/>
+  </w:num>
+  <w:num w:numId="11" w16cid:durableId="1120801973">
+    <w:abstractNumId w:val="32"/>
+  </w:num>
+  <w:num w:numId="12" w16cid:durableId="485513249">
+    <w:abstractNumId w:val="24"/>
+  </w:num>
+  <w:num w:numId="13" w16cid:durableId="138306939">
+    <w:abstractNumId w:val="39"/>
+  </w:num>
+  <w:num w:numId="14" w16cid:durableId="1166940369">
+    <w:abstractNumId w:val="4"/>
+  </w:num>
+  <w:num w:numId="15" w16cid:durableId="1795712240">
+    <w:abstractNumId w:val="17"/>
+  </w:num>
+  <w:num w:numId="16" w16cid:durableId="421804358">
+    <w:abstractNumId w:val="19"/>
+  </w:num>
+  <w:num w:numId="17" w16cid:durableId="1822772844">
     <w:abstractNumId w:val="27"/>
   </w:num>
-  <w:num w:numId="2" w16cid:durableId="1727025207">
-    <w:abstractNumId w:val="19"/>
-  </w:num>
-  <w:num w:numId="3" w16cid:durableId="903175565">
-    <w:abstractNumId w:val="28"/>
-  </w:num>
-  <w:num w:numId="4" w16cid:durableId="552548888">
-    <w:abstractNumId w:val="13"/>
-  </w:num>
-  <w:num w:numId="5" w16cid:durableId="1509950346">
+  <w:num w:numId="18" w16cid:durableId="1161386873">
     <w:abstractNumId w:val="42"/>
   </w:num>
-  <w:num w:numId="6" w16cid:durableId="708726101">
+  <w:num w:numId="19" w16cid:durableId="1897735867">
+    <w:abstractNumId w:val="8"/>
+  </w:num>
+  <w:num w:numId="20" w16cid:durableId="1036200124">
+    <w:abstractNumId w:val="16"/>
+  </w:num>
+  <w:num w:numId="21" w16cid:durableId="1575583330">
+    <w:abstractNumId w:val="40"/>
+  </w:num>
+  <w:num w:numId="22" w16cid:durableId="342392115">
+    <w:abstractNumId w:val="22"/>
+  </w:num>
+  <w:num w:numId="23" w16cid:durableId="432171239">
+    <w:abstractNumId w:val="18"/>
+  </w:num>
+  <w:num w:numId="24" w16cid:durableId="878590212">
+    <w:abstractNumId w:val="20"/>
+  </w:num>
+  <w:num w:numId="25" w16cid:durableId="494879629">
+    <w:abstractNumId w:val="7"/>
+  </w:num>
+  <w:num w:numId="26" w16cid:durableId="1128936082">
+    <w:abstractNumId w:val="36"/>
+  </w:num>
+  <w:num w:numId="27" w16cid:durableId="1555116181">
     <w:abstractNumId w:val="41"/>
   </w:num>
-  <w:num w:numId="7" w16cid:durableId="1426072322">
+  <w:num w:numId="28" w16cid:durableId="1672681622">
+    <w:abstractNumId w:val="38"/>
+  </w:num>
+  <w:num w:numId="29" w16cid:durableId="234357565">
+    <w:abstractNumId w:val="35"/>
+  </w:num>
+  <w:num w:numId="30" w16cid:durableId="1672371896">
+    <w:abstractNumId w:val="12"/>
+  </w:num>
+  <w:num w:numId="31" w16cid:durableId="1353678269">
+    <w:abstractNumId w:val="11"/>
+  </w:num>
+  <w:num w:numId="32" w16cid:durableId="1330211318">
+    <w:abstractNumId w:val="37"/>
+  </w:num>
+  <w:num w:numId="33" w16cid:durableId="401829678">
+    <w:abstractNumId w:val="9"/>
+  </w:num>
+  <w:num w:numId="34" w16cid:durableId="766268074">
+    <w:abstractNumId w:val="44"/>
+  </w:num>
+  <w:num w:numId="35" w16cid:durableId="1104497120">
+    <w:abstractNumId w:val="31"/>
+  </w:num>
+  <w:num w:numId="36" w16cid:durableId="802624218">
+    <w:abstractNumId w:val="25"/>
+  </w:num>
+  <w:num w:numId="37" w16cid:durableId="1659576001">
+    <w:abstractNumId w:val="10"/>
+  </w:num>
+  <w:num w:numId="38" w16cid:durableId="1946185270">
+    <w:abstractNumId w:val="23"/>
+  </w:num>
+  <w:num w:numId="39" w16cid:durableId="543980972">
+    <w:abstractNumId w:val="2"/>
+  </w:num>
+  <w:num w:numId="40" w16cid:durableId="965508727">
+    <w:abstractNumId w:val="43"/>
+  </w:num>
+  <w:num w:numId="41" w16cid:durableId="939334901">
+    <w:abstractNumId w:val="5"/>
+  </w:num>
+  <w:num w:numId="42" w16cid:durableId="759984534">
     <w:abstractNumId w:val="26"/>
   </w:num>
-  <w:num w:numId="8" w16cid:durableId="1804618623">
-    <w:abstractNumId w:val="12"/>
+  <w:num w:numId="43" w16cid:durableId="393819365">
+    <w:abstractNumId w:val="1"/>
   </w:num>
-  <w:num w:numId="9" w16cid:durableId="1484079469">
-    <w:abstractNumId w:val="2"/>
-  </w:num>
-  <w:num w:numId="10" w16cid:durableId="784694089">
-    <w:abstractNumId w:val="11"/>
-  </w:num>
-  <w:num w:numId="11" w16cid:durableId="1120801973">
-    <w:abstractNumId w:val="30"/>
-  </w:num>
-  <w:num w:numId="12" w16cid:durableId="485513249">
-    <w:abstractNumId w:val="22"/>
-  </w:num>
-  <w:num w:numId="13" w16cid:durableId="138306939">
-    <w:abstractNumId w:val="35"/>
-  </w:num>
-  <w:num w:numId="14" w16cid:durableId="1166940369">
-    <w:abstractNumId w:val="3"/>
-  </w:num>
-  <w:num w:numId="15" w16cid:durableId="1795712240">
-    <w:abstractNumId w:val="15"/>
-  </w:num>
-  <w:num w:numId="16" w16cid:durableId="421804358">
-    <w:abstractNumId w:val="17"/>
-  </w:num>
-  <w:num w:numId="17" w16cid:durableId="1822772844">
-    <w:abstractNumId w:val="25"/>
-  </w:num>
-  <w:num w:numId="18" w16cid:durableId="1161386873">
-    <w:abstractNumId w:val="38"/>
-  </w:num>
-  <w:num w:numId="19" w16cid:durableId="1897735867">
+  <w:num w:numId="44" w16cid:durableId="1466584075">
     <w:abstractNumId w:val="6"/>
   </w:num>
-  <w:num w:numId="20" w16cid:durableId="1036200124">
-    <w:abstractNumId w:val="14"/>
-  </w:num>
-  <w:num w:numId="21" w16cid:durableId="1575583330">
-    <w:abstractNumId w:val="36"/>
-  </w:num>
-  <w:num w:numId="22" w16cid:durableId="342392115">
-    <w:abstractNumId w:val="20"/>
-  </w:num>
-  <w:num w:numId="23" w16cid:durableId="432171239">
-    <w:abstractNumId w:val="16"/>
-  </w:num>
-  <w:num w:numId="24" w16cid:durableId="878590212">
-    <w:abstractNumId w:val="18"/>
-  </w:num>
-  <w:num w:numId="25" w16cid:durableId="494879629">
-    <w:abstractNumId w:val="5"/>
-  </w:num>
-  <w:num w:numId="26" w16cid:durableId="1128936082">
-    <w:abstractNumId w:val="32"/>
-  </w:num>
-  <w:num w:numId="27" w16cid:durableId="1555116181">
-    <w:abstractNumId w:val="37"/>
-  </w:num>
-  <w:num w:numId="28" w16cid:durableId="1672681622">
-    <w:abstractNumId w:val="34"/>
-  </w:num>
-  <w:num w:numId="29" w16cid:durableId="234357565">
-    <w:abstractNumId w:val="31"/>
-  </w:num>
-  <w:num w:numId="30" w16cid:durableId="1672371896">
-    <w:abstractNumId w:val="10"/>
-  </w:num>
-  <w:num w:numId="31" w16cid:durableId="1353678269">
-    <w:abstractNumId w:val="9"/>
-  </w:num>
-  <w:num w:numId="32" w16cid:durableId="1330211318">
+  <w:num w:numId="45" w16cid:durableId="422923347">
     <w:abstractNumId w:val="33"/>
   </w:num>
-  <w:num w:numId="33" w16cid:durableId="401829678">
-    <w:abstractNumId w:val="7"/>
+  <w:num w:numId="46" w16cid:durableId="721563450">
+    <w:abstractNumId w:val="0"/>
   </w:num>
-  <w:num w:numId="34" w16cid:durableId="766268074">
-    <w:abstractNumId w:val="40"/>
-  </w:num>
-  <w:num w:numId="35" w16cid:durableId="1104497120">
-    <w:abstractNumId w:val="29"/>
-  </w:num>
-  <w:num w:numId="36" w16cid:durableId="802624218">
-    <w:abstractNumId w:val="23"/>
-  </w:num>
-  <w:num w:numId="37" w16cid:durableId="1659576001">
-    <w:abstractNumId w:val="8"/>
-  </w:num>
-  <w:num w:numId="38" w16cid:durableId="1946185270">
-    <w:abstractNumId w:val="21"/>
-  </w:num>
-  <w:num w:numId="39" w16cid:durableId="543980972">
-    <w:abstractNumId w:val="1"/>
-  </w:num>
-  <w:num w:numId="40" w16cid:durableId="965508727">
-    <w:abstractNumId w:val="39"/>
-  </w:num>
-  <w:num w:numId="41" w16cid:durableId="939334901">
-    <w:abstractNumId w:val="4"/>
-  </w:num>
-  <w:num w:numId="42" w16cid:durableId="759984534">
-    <w:abstractNumId w:val="24"/>
-  </w:num>
-  <w:num w:numId="43" w16cid:durableId="393819365">
-    <w:abstractNumId w:val="0"/>
+  <w:num w:numId="47" w16cid:durableId="257833649">
+    <w:abstractNumId w:val="34"/>
   </w:num>
 </w:numbering>
 </file>
@@ -5274,6 +5559,35 @@
       <w:contextualSpacing/>
     </w:pPr>
   </w:style>
+  <w:style w:type="paragraph" w:customStyle="1" w:styleId="NumberedList">
+    <w:name w:val="NumberedList"/>
+    <w:basedOn w:val="ListNumber"/>
+    <w:qFormat/>
+    <w:rsid w:val="00C31179"/>
+    <w:pPr>
+      <w:numPr>
+        <w:numId w:val="47"/>
+      </w:numPr>
+    </w:pPr>
+    <w:rPr>
+      <w:rFonts w:eastAsia="Arial Unicode MS"/>
+      <w:lang w:val="en-US"/>
+    </w:rPr>
+  </w:style>
+  <w:style w:type="paragraph" w:styleId="ListNumber">
+    <w:name w:val="List Number"/>
+    <w:basedOn w:val="Normal"/>
+    <w:uiPriority w:val="99"/>
+    <w:semiHidden/>
+    <w:unhideWhenUsed/>
+    <w:rsid w:val="00C31179"/>
+    <w:pPr>
+      <w:numPr>
+        <w:numId w:val="46"/>
+      </w:numPr>
+      <w:contextualSpacing/>
+    </w:pPr>
+  </w:style>
 </w:styles>
 </file>
 

</xml_diff>